<commit_message>
Update - scenariu 5
</commit_message>
<xml_diff>
--- a/cazuri.docx
+++ b/cazuri.docx
@@ -2445,6 +2445,109 @@
           <w:szCs w:val="24"/>
           <w:lang w:val="en-US"/>
         </w:rPr>
+        <w:t>Masina intra pe un drum offroad, astfel ca viteza maxima admisa este de 20km/h.</w:t>
+      </w:r>
+    </w:p>
+    <w:p>
+      <w:pPr>
+        <w:jc w:val="center"/>
+        <w:rPr>
+          <w:rFonts w:ascii="Times New Roman" w:hAnsi="Times New Roman" w:cs="Times New Roman"/>
+          <w:sz w:val="24"/>
+          <w:szCs w:val="24"/>
+          <w:lang w:val="en-US"/>
+        </w:rPr>
+      </w:pPr>
+      <w:r>
+        <w:rPr>
+          <w:rFonts w:ascii="Times New Roman" w:hAnsi="Times New Roman" w:cs="Times New Roman"/>
+          <w:noProof/>
+          <w:sz w:val="24"/>
+          <w:szCs w:val="24"/>
+          <w:lang w:val="en-US"/>
+        </w:rPr>
+        <w:drawing>
+          <wp:inline distT="0" distB="0" distL="0" distR="0" wp14:anchorId="4667865E" wp14:editId="0C9A966C">
+            <wp:extent cx="1510960" cy="1082897"/>
+            <wp:effectExtent l="0" t="0" r="0" b="3175"/>
+            <wp:docPr id="475411808" name="Imagine 1"/>
+            <wp:cNvGraphicFramePr>
+              <a:graphicFrameLocks xmlns:a="http://schemas.openxmlformats.org/drawingml/2006/main" noChangeAspect="1"/>
+            </wp:cNvGraphicFramePr>
+            <a:graphic xmlns:a="http://schemas.openxmlformats.org/drawingml/2006/main">
+              <a:graphicData uri="http://schemas.openxmlformats.org/drawingml/2006/picture">
+                <pic:pic xmlns:pic="http://schemas.openxmlformats.org/drawingml/2006/picture">
+                  <pic:nvPicPr>
+                    <pic:cNvPr id="475411808" name=""/>
+                    <pic:cNvPicPr/>
+                  </pic:nvPicPr>
+                  <pic:blipFill>
+                    <a:blip r:embed="rId23"/>
+                    <a:stretch>
+                      <a:fillRect/>
+                    </a:stretch>
+                  </pic:blipFill>
+                  <pic:spPr>
+                    <a:xfrm>
+                      <a:off x="0" y="0"/>
+                      <a:ext cx="1519445" cy="1088978"/>
+                    </a:xfrm>
+                    <a:prstGeom prst="rect">
+                      <a:avLst/>
+                    </a:prstGeom>
+                  </pic:spPr>
+                </pic:pic>
+              </a:graphicData>
+            </a:graphic>
+          </wp:inline>
+        </w:drawing>
+      </w:r>
+    </w:p>
+    <w:p>
+      <w:pPr>
+        <w:pStyle w:val="Listparagraf"/>
+        <w:numPr>
+          <w:ilvl w:val="0"/>
+          <w:numId w:val="16"/>
+        </w:numPr>
+        <w:rPr>
+          <w:rFonts w:ascii="Times New Roman" w:hAnsi="Times New Roman" w:cs="Times New Roman"/>
+          <w:sz w:val="24"/>
+          <w:szCs w:val="24"/>
+          <w:lang w:val="en-US"/>
+        </w:rPr>
+      </w:pPr>
+      <w:r>
+        <w:rPr>
+          <w:rFonts w:ascii="Times New Roman" w:hAnsi="Times New Roman" w:cs="Times New Roman"/>
+          <w:sz w:val="24"/>
+          <w:szCs w:val="24"/>
+          <w:lang w:val="en-US"/>
+        </w:rPr>
+        <w:t>Masina a iesit de pe drumul offroad, stie cu ajutorul senzorilor, viteza limita este 50km/h.</w:t>
+      </w:r>
+    </w:p>
+    <w:p>
+      <w:pPr>
+        <w:pStyle w:val="Listparagraf"/>
+        <w:numPr>
+          <w:ilvl w:val="0"/>
+          <w:numId w:val="16"/>
+        </w:numPr>
+        <w:rPr>
+          <w:rFonts w:ascii="Times New Roman" w:hAnsi="Times New Roman" w:cs="Times New Roman"/>
+          <w:sz w:val="24"/>
+          <w:szCs w:val="24"/>
+          <w:lang w:val="en-US"/>
+        </w:rPr>
+      </w:pPr>
+      <w:r>
+        <w:rPr>
+          <w:rFonts w:ascii="Times New Roman" w:hAnsi="Times New Roman" w:cs="Times New Roman"/>
+          <w:sz w:val="24"/>
+          <w:szCs w:val="24"/>
+          <w:lang w:val="en-US"/>
+        </w:rPr>
         <w:t>Masina intra intr-o zona cu dispozitive de limitare a vitezei, astfel ca viteza maxima admisa este de 30km/h.</w:t>
       </w:r>
     </w:p>
@@ -2464,7 +2567,7 @@
           <w:noProof/>
         </w:rPr>
         <w:drawing>
-          <wp:inline distT="0" distB="0" distL="0" distR="0" wp14:anchorId="1F6B5197" wp14:editId="7BE96A3E">
+          <wp:inline distT="0" distB="0" distL="0" distR="0" wp14:anchorId="218971A5" wp14:editId="30D99A90">
             <wp:extent cx="959712" cy="938849"/>
             <wp:effectExtent l="0" t="0" r="0" b="0"/>
             <wp:docPr id="27239940" name="Imagine 1" descr="O imagine care conține triunghi&#10;&#10;Descriere generată automat"/>
@@ -2479,7 +2582,7 @@
                     <pic:cNvPicPr/>
                   </pic:nvPicPr>
                   <pic:blipFill>
-                    <a:blip r:embed="rId23"/>
+                    <a:blip r:embed="rId24"/>
                     <a:stretch>
                       <a:fillRect/>
                     </a:stretch>
@@ -2521,11 +2624,12 @@
           <w:szCs w:val="24"/>
           <w:lang w:val="en-US"/>
         </w:rPr>
-        <w:t>Masina intra pe un drum offroad, astfel ca viteza maxima admisa este de 20km/h.</w:t>
-      </w:r>
-    </w:p>
-    <w:p>
-      <w:pPr>
+        <w:t>Masina intra intr-o cartier - zona rezidentiala, astfel ca viteza maxima admisa este de 20km/h.</w:t>
+      </w:r>
+    </w:p>
+    <w:p>
+      <w:pPr>
+        <w:pStyle w:val="Listparagraf"/>
         <w:jc w:val="center"/>
         <w:rPr>
           <w:rFonts w:ascii="Times New Roman" w:hAnsi="Times New Roman" w:cs="Times New Roman"/>
@@ -2543,10 +2647,10 @@
           <w:lang w:val="en-US"/>
         </w:rPr>
         <w:drawing>
-          <wp:inline distT="0" distB="0" distL="0" distR="0" wp14:anchorId="55A7ACD0" wp14:editId="3CB41138">
-            <wp:extent cx="1510960" cy="1082897"/>
-            <wp:effectExtent l="0" t="0" r="0" b="3175"/>
-            <wp:docPr id="475411808" name="Imagine 1"/>
+          <wp:inline distT="0" distB="0" distL="0" distR="0" wp14:anchorId="270B5510" wp14:editId="23EA16B7">
+            <wp:extent cx="896751" cy="1357532"/>
+            <wp:effectExtent l="0" t="0" r="0" b="0"/>
+            <wp:docPr id="1199937778" name="Imagine 1" descr="O imagine care conține text, Font&#10;&#10;Descriere generată automat"/>
             <wp:cNvGraphicFramePr>
               <a:graphicFrameLocks xmlns:a="http://schemas.openxmlformats.org/drawingml/2006/main" noChangeAspect="1"/>
             </wp:cNvGraphicFramePr>
@@ -2554,129 +2658,7 @@
               <a:graphicData uri="http://schemas.openxmlformats.org/drawingml/2006/picture">
                 <pic:pic xmlns:pic="http://schemas.openxmlformats.org/drawingml/2006/picture">
                   <pic:nvPicPr>
-                    <pic:cNvPr id="475411808" name=""/>
-                    <pic:cNvPicPr/>
-                  </pic:nvPicPr>
-                  <pic:blipFill>
-                    <a:blip r:embed="rId24"/>
-                    <a:stretch>
-                      <a:fillRect/>
-                    </a:stretch>
-                  </pic:blipFill>
-                  <pic:spPr>
-                    <a:xfrm>
-                      <a:off x="0" y="0"/>
-                      <a:ext cx="1519445" cy="1088978"/>
-                    </a:xfrm>
-                    <a:prstGeom prst="rect">
-                      <a:avLst/>
-                    </a:prstGeom>
-                  </pic:spPr>
-                </pic:pic>
-              </a:graphicData>
-            </a:graphic>
-          </wp:inline>
-        </w:drawing>
-      </w:r>
-    </w:p>
-    <w:p>
-      <w:pPr>
-        <w:pStyle w:val="Listparagraf"/>
-        <w:numPr>
-          <w:ilvl w:val="0"/>
-          <w:numId w:val="16"/>
-        </w:numPr>
-        <w:rPr>
-          <w:rFonts w:ascii="Times New Roman" w:hAnsi="Times New Roman" w:cs="Times New Roman"/>
-          <w:sz w:val="24"/>
-          <w:szCs w:val="24"/>
-          <w:lang w:val="en-US"/>
-        </w:rPr>
-      </w:pPr>
-      <w:r>
-        <w:rPr>
-          <w:rFonts w:ascii="Times New Roman" w:hAnsi="Times New Roman" w:cs="Times New Roman"/>
-          <w:sz w:val="24"/>
-          <w:szCs w:val="24"/>
-          <w:lang w:val="en-US"/>
-        </w:rPr>
-        <w:t>Masina a iesit de pe drumul offroad, stie cu ajutorul senzorilor, viteza limita este 50km/h.</w:t>
-      </w:r>
-    </w:p>
-    <w:p>
-      <w:pPr>
-        <w:pStyle w:val="Listparagraf"/>
-        <w:numPr>
-          <w:ilvl w:val="0"/>
-          <w:numId w:val="16"/>
-        </w:numPr>
-        <w:rPr>
-          <w:rFonts w:ascii="Times New Roman" w:hAnsi="Times New Roman" w:cs="Times New Roman"/>
-          <w:sz w:val="24"/>
-          <w:szCs w:val="24"/>
-          <w:lang w:val="en-US"/>
-        </w:rPr>
-      </w:pPr>
-      <w:r>
-        <w:rPr>
-          <w:rFonts w:ascii="Times New Roman" w:hAnsi="Times New Roman" w:cs="Times New Roman"/>
-          <w:sz w:val="24"/>
-          <w:szCs w:val="24"/>
-          <w:lang w:val="en-US"/>
-        </w:rPr>
-        <w:t xml:space="preserve">Masina intra intr-o </w:t>
-      </w:r>
-      <w:r>
-        <w:rPr>
-          <w:rFonts w:ascii="Times New Roman" w:hAnsi="Times New Roman" w:cs="Times New Roman"/>
-          <w:sz w:val="24"/>
-          <w:szCs w:val="24"/>
-          <w:lang w:val="en-US"/>
-        </w:rPr>
-        <w:t xml:space="preserve">cartier - </w:t>
-      </w:r>
-      <w:r>
-        <w:rPr>
-          <w:rFonts w:ascii="Times New Roman" w:hAnsi="Times New Roman" w:cs="Times New Roman"/>
-          <w:sz w:val="24"/>
-          <w:szCs w:val="24"/>
-          <w:lang w:val="en-US"/>
-        </w:rPr>
-        <w:t>zona rezidentiala, astfel ca viteza maxima admisa este de 20km/h.</w:t>
-      </w:r>
-    </w:p>
-    <w:p>
-      <w:pPr>
-        <w:pStyle w:val="Listparagraf"/>
-        <w:jc w:val="center"/>
-        <w:rPr>
-          <w:rFonts w:ascii="Times New Roman" w:hAnsi="Times New Roman" w:cs="Times New Roman"/>
-          <w:sz w:val="24"/>
-          <w:szCs w:val="24"/>
-          <w:lang w:val="en-US"/>
-        </w:rPr>
-      </w:pPr>
-      <w:r>
-        <w:rPr>
-          <w:rFonts w:ascii="Times New Roman" w:hAnsi="Times New Roman" w:cs="Times New Roman"/>
-          <w:noProof/>
-          <w:sz w:val="24"/>
-          <w:szCs w:val="24"/>
-          <w:lang w:val="en-US"/>
-        </w:rPr>
-        <w:drawing>
-          <wp:inline distT="0" distB="0" distL="0" distR="0" wp14:anchorId="780573FE" wp14:editId="54DD7438">
-            <wp:extent cx="896751" cy="1357532"/>
-            <wp:effectExtent l="0" t="0" r="0" b="0"/>
-            <wp:docPr id="1199937778" name="Imagine 1"/>
-            <wp:cNvGraphicFramePr>
-              <a:graphicFrameLocks xmlns:a="http://schemas.openxmlformats.org/drawingml/2006/main" noChangeAspect="1"/>
-            </wp:cNvGraphicFramePr>
-            <a:graphic xmlns:a="http://schemas.openxmlformats.org/drawingml/2006/main">
-              <a:graphicData uri="http://schemas.openxmlformats.org/drawingml/2006/picture">
-                <pic:pic xmlns:pic="http://schemas.openxmlformats.org/drawingml/2006/picture">
-                  <pic:nvPicPr>
-                    <pic:cNvPr id="1199937778" name=""/>
+                    <pic:cNvPr id="1199937778" name="Imagine 1" descr="O imagine care conține text, Font&#10;&#10;Descriere generată automat"/>
                     <pic:cNvPicPr/>
                   </pic:nvPicPr>
                   <pic:blipFill>
@@ -2722,7 +2704,7 @@
           <w:szCs w:val="24"/>
           <w:lang w:val="en-US"/>
         </w:rPr>
-        <w:t>Masina iese din zona rezidentiala, astfel ca viteza maxima admisa este de 50km/h.</w:t>
+        <w:t>Masina iese din zona rezidentiala, astfel ca viteza maxima admisa este de 30km/h.</w:t>
       </w:r>
     </w:p>
     <w:p>
@@ -2746,6 +2728,30 @@
           <w:szCs w:val="24"/>
           <w:lang w:val="en-US"/>
         </w:rPr>
+        <w:t>Masina iasa din zona cu dispozitive de limitare,astfel incat viteza maxima este 50km/h.</w:t>
+      </w:r>
+    </w:p>
+    <w:p>
+      <w:pPr>
+        <w:pStyle w:val="Listparagraf"/>
+        <w:numPr>
+          <w:ilvl w:val="0"/>
+          <w:numId w:val="16"/>
+        </w:numPr>
+        <w:rPr>
+          <w:rFonts w:ascii="Times New Roman" w:hAnsi="Times New Roman" w:cs="Times New Roman"/>
+          <w:sz w:val="24"/>
+          <w:szCs w:val="24"/>
+          <w:lang w:val="en-US"/>
+        </w:rPr>
+      </w:pPr>
+      <w:r>
+        <w:rPr>
+          <w:rFonts w:ascii="Times New Roman" w:hAnsi="Times New Roman" w:cs="Times New Roman"/>
+          <w:sz w:val="24"/>
+          <w:szCs w:val="24"/>
+          <w:lang w:val="en-US"/>
+        </w:rPr>
         <w:t>Masina intalneste indicatorul ,,Drum alunecos”, astfel ca viteza maxima adminsa este de 30km/h.</w:t>
       </w:r>
     </w:p>
@@ -2763,12 +2769,13 @@
       <w:r>
         <w:rPr>
           <w:rFonts w:ascii="Times New Roman" w:hAnsi="Times New Roman" w:cs="Times New Roman"/>
+          <w:noProof/>
           <w:sz w:val="24"/>
           <w:szCs w:val="24"/>
           <w:lang w:val="en-US"/>
         </w:rPr>
         <w:drawing>
-          <wp:inline distT="0" distB="0" distL="0" distR="0" wp14:anchorId="471BE4A4" wp14:editId="4260C4E7">
+          <wp:inline distT="0" distB="0" distL="0" distR="0" wp14:anchorId="23239EAE" wp14:editId="288B366E">
             <wp:extent cx="886570" cy="822259"/>
             <wp:effectExtent l="0" t="0" r="8890" b="0"/>
             <wp:docPr id="2074537539" name="Imagine 1" descr="O imagine care conține Indicator rutier, semn&#10;&#10;Descriere generată automat"/>
@@ -2825,7 +2832,16 @@
           <w:szCs w:val="24"/>
           <w:lang w:val="en-US"/>
         </w:rPr>
-        <w:t>Masina iese din zona de pericol, astfel ca viteza maxima admisa revine la 50km/h.</w:t>
+        <w:t>Masina iese din zona de pericol, astfel ca viteza maxima admisa revine la 50km/h</w:t>
+      </w:r>
+      <w:r>
+        <w:rPr>
+          <w:rFonts w:ascii="Times New Roman" w:hAnsi="Times New Roman" w:cs="Times New Roman"/>
+          <w:sz w:val="24"/>
+          <w:szCs w:val="24"/>
+          <w:lang w:val="en-US"/>
+        </w:rPr>
+        <w:t>.</w:t>
       </w:r>
     </w:p>
     <w:sectPr>

</xml_diff>